<commit_message>
Se agregan al diseño las correciones
Se corrige el diseñor de metafora y se adiciona el diagrama de clases
</commit_message>
<xml_diff>
--- a/docs/NoteBook/Working notes and documents/Diseno/Metaphor.docx
+++ b/docs/NoteBook/Working notes and documents/Diseno/Metaphor.docx
@@ -15,6 +15,12 @@
           <w:b/>
         </w:rPr>
         <w:t>Metaphor/Architecture Specification Template</w:t>
+      </w:r>
+      <w:r>
+        <w:rPr>
+          <w:b/>
+        </w:rPr>
+        <w:t xml:space="preserve"> </w:t>
       </w:r>
     </w:p>
     <w:tbl>
@@ -67,6 +73,13 @@
                 <w:szCs w:val="20"/>
               </w:rPr>
             </w:pPr>
+            <w:r>
+              <w:rPr>
+                <w:sz w:val="20"/>
+                <w:szCs w:val="20"/>
+              </w:rPr>
+              <w:t>EAIT</w:t>
+            </w:r>
           </w:p>
         </w:tc>
         <w:tc>
@@ -166,6 +179,13 @@
               </w:rPr>
               <w:t>TSP DIFF</w:t>
             </w:r>
+            <w:r>
+              <w:rPr>
+                <w:sz w:val="20"/>
+                <w:szCs w:val="20"/>
+              </w:rPr>
+              <w:t xml:space="preserve">  </w:t>
+            </w:r>
           </w:p>
         </w:tc>
         <w:tc>
@@ -203,6 +223,22 @@
                 <w:szCs w:val="20"/>
               </w:rPr>
             </w:pPr>
+            <w:proofErr w:type="spellStart"/>
+            <w:r>
+              <w:rPr>
+                <w:sz w:val="20"/>
+                <w:szCs w:val="20"/>
+              </w:rPr>
+              <w:t>Ciclo</w:t>
+            </w:r>
+            <w:proofErr w:type="spellEnd"/>
+            <w:r>
+              <w:rPr>
+                <w:sz w:val="20"/>
+                <w:szCs w:val="20"/>
+              </w:rPr>
+              <w:t xml:space="preserve"> 2</w:t>
+            </w:r>
           </w:p>
         </w:tc>
       </w:tr>
@@ -245,6 +281,13 @@
                 <w:szCs w:val="20"/>
               </w:rPr>
             </w:pPr>
+            <w:r>
+              <w:rPr>
+                <w:sz w:val="20"/>
+                <w:szCs w:val="20"/>
+              </w:rPr>
+              <w:t>Daniel Benavides</w:t>
+            </w:r>
           </w:p>
         </w:tc>
         <w:tc>
@@ -289,6 +332,94 @@
               </w:rPr>
               <w:t>Java</w:t>
             </w:r>
+          </w:p>
+        </w:tc>
+      </w:tr>
+      <w:tr>
+        <w:trPr>
+          <w:cantSplit/>
+        </w:trPr>
+        <w:tc>
+          <w:tcPr>
+            <w:tcW w:w="1008" w:type="dxa"/>
+          </w:tcPr>
+          <w:p>
+            <w:pPr>
+              <w:rPr>
+                <w:sz w:val="20"/>
+                <w:szCs w:val="20"/>
+              </w:rPr>
+            </w:pPr>
+            <w:r>
+              <w:rPr>
+                <w:sz w:val="20"/>
+                <w:szCs w:val="20"/>
+              </w:rPr>
+              <w:t>Version</w:t>
+            </w:r>
+          </w:p>
+        </w:tc>
+        <w:tc>
+          <w:tcPr>
+            <w:tcW w:w="4860" w:type="dxa"/>
+            <w:tcBorders>
+              <w:top w:val="single" w:sz="6" w:space="0" w:color="auto"/>
+              <w:bottom w:val="single" w:sz="6" w:space="0" w:color="auto"/>
+            </w:tcBorders>
+          </w:tcPr>
+          <w:p>
+            <w:pPr>
+              <w:rPr>
+                <w:sz w:val="20"/>
+                <w:szCs w:val="20"/>
+              </w:rPr>
+            </w:pPr>
+            <w:r>
+              <w:rPr>
+                <w:sz w:val="20"/>
+                <w:szCs w:val="20"/>
+              </w:rPr>
+              <w:t>2.0</w:t>
+            </w:r>
+          </w:p>
+        </w:tc>
+        <w:tc>
+          <w:tcPr>
+            <w:tcW w:w="1080" w:type="dxa"/>
+          </w:tcPr>
+          <w:p>
+            <w:pPr>
+              <w:rPr>
+                <w:sz w:val="20"/>
+                <w:szCs w:val="20"/>
+              </w:rPr>
+            </w:pPr>
+            <w:r>
+              <w:rPr>
+                <w:sz w:val="20"/>
+                <w:szCs w:val="20"/>
+              </w:rPr>
+              <w:t xml:space="preserve">                 </w:t>
+            </w:r>
+            <w:bookmarkStart w:id="0" w:name="_GoBack"/>
+            <w:bookmarkEnd w:id="0"/>
+          </w:p>
+        </w:tc>
+        <w:tc>
+          <w:tcPr>
+            <w:tcW w:w="1980" w:type="dxa"/>
+            <w:tcBorders>
+              <w:top w:val="single" w:sz="6" w:space="0" w:color="auto"/>
+              <w:bottom w:val="single" w:sz="6" w:space="0" w:color="auto"/>
+            </w:tcBorders>
+          </w:tcPr>
+          <w:p>
+            <w:pPr>
+              <w:rPr>
+                <w:sz w:val="20"/>
+                <w:szCs w:val="20"/>
+              </w:rPr>
+            </w:pPr>
           </w:p>
         </w:tc>
       </w:tr>
@@ -610,8 +741,6 @@
               </w:rPr>
               <w:t xml:space="preserve"> 2</w:t>
             </w:r>
-            <w:bookmarkStart w:id="0" w:name="_GoBack"/>
-            <w:bookmarkEnd w:id="0"/>
           </w:p>
         </w:tc>
       </w:tr>
@@ -1324,7 +1453,7 @@
       </w:r>
       <w:proofErr w:type="spellStart"/>
       <w:r>
-        <w:t>modificadas</w:t>
+        <w:t>eliminadas</w:t>
       </w:r>
       <w:proofErr w:type="spellEnd"/>
       <w:r>

</xml_diff>

<commit_message>
@dsanchez se agrega el log de tareas y el encabezado al diagrama de metafora
</commit_message>
<xml_diff>
--- a/docs/NoteBook/Working notes and documents/Diseno/Metaphor.docx
+++ b/docs/NoteBook/Working notes and documents/Diseno/Metaphor.docx
@@ -1,7 +1,383 @@
 
 <file path=word/document.xml><?xml version="1.0" encoding="utf-8"?>
-<w:document xmlns:wpc="http://schemas.microsoft.com/office/word/2010/wordprocessingCanvas" xmlns:mc="http://schemas.openxmlformats.org/markup-compatibility/2006" xmlns:o="urn:schemas-microsoft-com:office:office" xmlns:r="http://schemas.openxmlformats.org/officeDocument/2006/relationships" xmlns:m="http://schemas.openxmlformats.org/officeDocument/2006/math" xmlns:v="urn:schemas-microsoft-com:vml" xmlns:wp14="http://schemas.microsoft.com/office/word/2010/wordprocessingDrawing" xmlns:wp="http://schemas.openxmlformats.org/drawingml/2006/wordprocessingDrawing" xmlns:w10="urn:schemas-microsoft-com:office:word" xmlns:w="http://schemas.openxmlformats.org/wordprocessingml/2006/main" xmlns:w14="http://schemas.microsoft.com/office/word/2010/wordml" xmlns:wpg="http://schemas.microsoft.com/office/word/2010/wordprocessingGroup" xmlns:wpi="http://schemas.microsoft.com/office/word/2010/wordprocessingInk" xmlns:wne="http://schemas.microsoft.com/office/word/2006/wordml" xmlns:wps="http://schemas.microsoft.com/office/word/2010/wordprocessingShape" mc:Ignorable="w14 wp14">
+<w:document xmlns:ve="http://schemas.openxmlformats.org/markup-compatibility/2006" xmlns:o="urn:schemas-microsoft-com:office:office" xmlns:r="http://schemas.openxmlformats.org/officeDocument/2006/relationships" xmlns:m="http://schemas.openxmlformats.org/officeDocument/2006/math" xmlns:v="urn:schemas-microsoft-com:vml" xmlns:wp="http://schemas.openxmlformats.org/drawingml/2006/wordprocessingDrawing" xmlns:w10="urn:schemas-microsoft-com:office:word" xmlns:w="http://schemas.openxmlformats.org/wordprocessingml/2006/main" xmlns:wne="http://schemas.microsoft.com/office/word/2006/wordml">
   <w:body>
+    <w:p>
+      <w:pPr>
+        <w:spacing w:line="360" w:lineRule="auto"/>
+        <w:jc w:val="both"/>
+        <w:rPr>
+          <w:b/>
+          <w:color w:val="000000" w:themeColor="text1"/>
+        </w:rPr>
+      </w:pPr>
+      <w:r>
+        <w:rPr>
+          <w:b/>
+          <w:color w:val="000000" w:themeColor="text1"/>
+        </w:rPr>
+        <w:t>Metaphor/Architecture Specification Template</w:t>
+      </w:r>
+      <w:r>
+        <w:rPr>
+          <w:b/>
+          <w:color w:val="000000" w:themeColor="text1"/>
+        </w:rPr>
+        <w:t xml:space="preserve"> </w:t>
+      </w:r>
+    </w:p>
+    <w:tbl>
+      <w:tblPr>
+        <w:tblStyle w:val="Sombreadoclaro-nfasis5"/>
+        <w:tblW w:w="5000" w:type="pct"/>
+        <w:tblLook w:val="04A0"/>
+      </w:tblPr>
+      <w:tblGrid>
+        <w:gridCol w:w="3103"/>
+        <w:gridCol w:w="2992"/>
+        <w:gridCol w:w="2761"/>
+      </w:tblGrid>
+      <w:tr>
+        <w:trPr>
+          <w:cnfStyle w:val="100000000000"/>
+        </w:trPr>
+        <w:tc>
+          <w:tcPr>
+            <w:cnfStyle w:val="001000000000"/>
+            <w:tcW w:w="1752" w:type="pct"/>
+          </w:tcPr>
+          <w:p>
+            <w:pPr>
+              <w:rPr>
+                <w:color w:val="000000" w:themeColor="text1"/>
+                <w:lang w:val="es-ES_tradnl"/>
+              </w:rPr>
+            </w:pPr>
+            <w:r>
+              <w:rPr>
+                <w:color w:val="000000" w:themeColor="text1"/>
+                <w:lang w:val="es-ES_tradnl"/>
+              </w:rPr>
+              <w:t>Evento</w:t>
+            </w:r>
+          </w:p>
+        </w:tc>
+        <w:tc>
+          <w:tcPr>
+            <w:tcW w:w="1689" w:type="pct"/>
+          </w:tcPr>
+          <w:p>
+            <w:pPr>
+              <w:cnfStyle w:val="100000000000"/>
+              <w:rPr>
+                <w:color w:val="000000" w:themeColor="text1"/>
+                <w:lang w:val="es-ES_tradnl"/>
+              </w:rPr>
+            </w:pPr>
+            <w:r>
+              <w:rPr>
+                <w:color w:val="000000" w:themeColor="text1"/>
+                <w:lang w:val="es-ES_tradnl"/>
+              </w:rPr>
+              <w:t>Autor</w:t>
+            </w:r>
+          </w:p>
+        </w:tc>
+        <w:tc>
+          <w:tcPr>
+            <w:tcW w:w="1559" w:type="pct"/>
+          </w:tcPr>
+          <w:p>
+            <w:pPr>
+              <w:cnfStyle w:val="100000000000"/>
+              <w:rPr>
+                <w:color w:val="000000" w:themeColor="text1"/>
+                <w:lang w:val="es-ES_tradnl"/>
+              </w:rPr>
+            </w:pPr>
+            <w:r>
+              <w:rPr>
+                <w:color w:val="000000" w:themeColor="text1"/>
+                <w:lang w:val="es-ES_tradnl"/>
+              </w:rPr>
+              <w:t>Fecha</w:t>
+            </w:r>
+          </w:p>
+        </w:tc>
+      </w:tr>
+      <w:tr>
+        <w:trPr>
+          <w:cnfStyle w:val="000000100000"/>
+        </w:trPr>
+        <w:tc>
+          <w:tcPr>
+            <w:cnfStyle w:val="001000000000"/>
+            <w:tcW w:w="1752" w:type="pct"/>
+          </w:tcPr>
+          <w:p>
+            <w:pPr>
+              <w:rPr>
+                <w:color w:val="000000" w:themeColor="text1"/>
+                <w:lang w:val="es-ES_tradnl"/>
+              </w:rPr>
+            </w:pPr>
+            <w:r>
+              <w:rPr>
+                <w:color w:val="000000" w:themeColor="text1"/>
+                <w:lang w:val="es-ES_tradnl"/>
+              </w:rPr>
+              <w:t>Creación del documento</w:t>
+            </w:r>
+          </w:p>
+        </w:tc>
+        <w:tc>
+          <w:tcPr>
+            <w:tcW w:w="1689" w:type="pct"/>
+          </w:tcPr>
+          <w:p>
+            <w:pPr>
+              <w:cnfStyle w:val="000000100000"/>
+              <w:rPr>
+                <w:color w:val="000000" w:themeColor="text1"/>
+                <w:lang w:val="es-ES_tradnl"/>
+              </w:rPr>
+            </w:pPr>
+            <w:r>
+              <w:rPr>
+                <w:color w:val="000000" w:themeColor="text1"/>
+                <w:lang w:val="es-ES_tradnl"/>
+              </w:rPr>
+              <w:t xml:space="preserve">Diego Felipe </w:t>
+            </w:r>
+            <w:proofErr w:type="spellStart"/>
+            <w:r>
+              <w:rPr>
+                <w:color w:val="000000" w:themeColor="text1"/>
+                <w:lang w:val="es-ES_tradnl"/>
+              </w:rPr>
+              <w:t>Sanchez</w:t>
+            </w:r>
+            <w:proofErr w:type="spellEnd"/>
+          </w:p>
+        </w:tc>
+        <w:tc>
+          <w:tcPr>
+            <w:tcW w:w="1559" w:type="pct"/>
+          </w:tcPr>
+          <w:p>
+            <w:pPr>
+              <w:cnfStyle w:val="000000100000"/>
+              <w:rPr>
+                <w:color w:val="000000" w:themeColor="text1"/>
+                <w:lang w:val="es-ES_tradnl"/>
+              </w:rPr>
+            </w:pPr>
+            <w:r>
+              <w:rPr>
+                <w:color w:val="000000" w:themeColor="text1"/>
+                <w:lang w:val="es-ES_tradnl"/>
+              </w:rPr>
+              <w:t>04</w:t>
+            </w:r>
+            <w:r>
+              <w:rPr>
+                <w:color w:val="000000" w:themeColor="text1"/>
+                <w:lang w:val="es-ES_tradnl"/>
+              </w:rPr>
+              <w:t>/04</w:t>
+            </w:r>
+            <w:r>
+              <w:rPr>
+                <w:color w:val="000000" w:themeColor="text1"/>
+                <w:lang w:val="es-ES_tradnl"/>
+              </w:rPr>
+              <w:t>/2014</w:t>
+            </w:r>
+          </w:p>
+        </w:tc>
+      </w:tr>
+      <w:tr>
+        <w:tc>
+          <w:tcPr>
+            <w:cnfStyle w:val="001000000000"/>
+            <w:tcW w:w="1752" w:type="pct"/>
+          </w:tcPr>
+          <w:p>
+            <w:pPr>
+              <w:rPr>
+                <w:color w:val="000000" w:themeColor="text1"/>
+                <w:lang w:val="es-ES_tradnl"/>
+              </w:rPr>
+            </w:pPr>
+            <w:r>
+              <w:rPr>
+                <w:color w:val="000000" w:themeColor="text1"/>
+                <w:lang w:val="es-ES_tradnl"/>
+              </w:rPr>
+              <w:t>Revisión y aprobación</w:t>
+            </w:r>
+          </w:p>
+        </w:tc>
+        <w:tc>
+          <w:tcPr>
+            <w:tcW w:w="1689" w:type="pct"/>
+          </w:tcPr>
+          <w:p>
+            <w:pPr>
+              <w:cnfStyle w:val="000000000000"/>
+              <w:rPr>
+                <w:color w:val="000000" w:themeColor="text1"/>
+                <w:lang w:val="es-ES_tradnl"/>
+              </w:rPr>
+            </w:pPr>
+            <w:r>
+              <w:rPr>
+                <w:color w:val="000000" w:themeColor="text1"/>
+                <w:lang w:val="es-ES_tradnl"/>
+              </w:rPr>
+              <w:t xml:space="preserve">Diego Felipe </w:t>
+            </w:r>
+            <w:proofErr w:type="spellStart"/>
+            <w:r>
+              <w:rPr>
+                <w:color w:val="000000" w:themeColor="text1"/>
+                <w:lang w:val="es-ES_tradnl"/>
+              </w:rPr>
+              <w:t>Sanchez</w:t>
+            </w:r>
+            <w:proofErr w:type="spellEnd"/>
+          </w:p>
+          <w:p>
+            <w:pPr>
+              <w:cnfStyle w:val="000000000000"/>
+              <w:rPr>
+                <w:color w:val="000000" w:themeColor="text1"/>
+                <w:lang w:val="es-ES_tradnl"/>
+              </w:rPr>
+            </w:pPr>
+          </w:p>
+        </w:tc>
+        <w:tc>
+          <w:tcPr>
+            <w:tcW w:w="1559" w:type="pct"/>
+          </w:tcPr>
+          <w:p>
+            <w:pPr>
+              <w:cnfStyle w:val="000000000000"/>
+              <w:rPr>
+                <w:color w:val="000000" w:themeColor="text1"/>
+                <w:lang w:val="es-ES_tradnl"/>
+              </w:rPr>
+            </w:pPr>
+            <w:r>
+              <w:rPr>
+                <w:color w:val="000000" w:themeColor="text1"/>
+                <w:lang w:val="es-ES_tradnl"/>
+              </w:rPr>
+              <w:t>04</w:t>
+            </w:r>
+            <w:r>
+              <w:rPr>
+                <w:color w:val="000000" w:themeColor="text1"/>
+                <w:lang w:val="es-ES_tradnl"/>
+              </w:rPr>
+              <w:t>/04</w:t>
+            </w:r>
+            <w:r>
+              <w:rPr>
+                <w:color w:val="000000" w:themeColor="text1"/>
+                <w:lang w:val="es-ES_tradnl"/>
+              </w:rPr>
+              <w:t>/2014</w:t>
+            </w:r>
+          </w:p>
+        </w:tc>
+      </w:tr>
+      <w:tr>
+        <w:trPr>
+          <w:cnfStyle w:val="000000100000"/>
+        </w:trPr>
+        <w:tc>
+          <w:tcPr>
+            <w:cnfStyle w:val="001000000000"/>
+            <w:tcW w:w="1752" w:type="pct"/>
+          </w:tcPr>
+          <w:p>
+            <w:pPr>
+              <w:rPr>
+                <w:color w:val="000000" w:themeColor="text1"/>
+                <w:lang w:val="es-ES_tradnl"/>
+              </w:rPr>
+            </w:pPr>
+            <w:r>
+              <w:rPr>
+                <w:color w:val="000000" w:themeColor="text1"/>
+                <w:lang w:val="es-ES_tradnl"/>
+              </w:rPr>
+              <w:t>Actualización</w:t>
+            </w:r>
+          </w:p>
+        </w:tc>
+        <w:tc>
+          <w:tcPr>
+            <w:tcW w:w="1689" w:type="pct"/>
+          </w:tcPr>
+          <w:p>
+            <w:pPr>
+              <w:cnfStyle w:val="000000100000"/>
+              <w:rPr>
+                <w:color w:val="000000" w:themeColor="text1"/>
+                <w:lang w:val="es-ES_tradnl"/>
+              </w:rPr>
+            </w:pPr>
+            <w:r>
+              <w:rPr>
+                <w:color w:val="000000" w:themeColor="text1"/>
+                <w:lang w:val="es-ES_tradnl"/>
+              </w:rPr>
+              <w:t xml:space="preserve">Diego Felipe </w:t>
+            </w:r>
+            <w:proofErr w:type="spellStart"/>
+            <w:r>
+              <w:rPr>
+                <w:color w:val="000000" w:themeColor="text1"/>
+                <w:lang w:val="es-ES_tradnl"/>
+              </w:rPr>
+              <w:t>Sanchez</w:t>
+            </w:r>
+            <w:proofErr w:type="spellEnd"/>
+          </w:p>
+        </w:tc>
+        <w:tc>
+          <w:tcPr>
+            <w:tcW w:w="1559" w:type="pct"/>
+          </w:tcPr>
+          <w:p>
+            <w:pPr>
+              <w:cnfStyle w:val="000000100000"/>
+              <w:rPr>
+                <w:color w:val="000000" w:themeColor="text1"/>
+                <w:lang w:val="es-ES_tradnl"/>
+              </w:rPr>
+            </w:pPr>
+            <w:r>
+              <w:rPr>
+                <w:color w:val="000000" w:themeColor="text1"/>
+                <w:lang w:val="es-ES_tradnl"/>
+              </w:rPr>
+              <w:t>27/04</w:t>
+            </w:r>
+            <w:r>
+              <w:rPr>
+                <w:color w:val="000000" w:themeColor="text1"/>
+                <w:lang w:val="es-ES_tradnl"/>
+              </w:rPr>
+              <w:t>/2014</w:t>
+            </w:r>
+          </w:p>
+        </w:tc>
+      </w:tr>
+    </w:tbl>
     <w:p>
       <w:pPr>
         <w:spacing w:line="360" w:lineRule="auto"/>
@@ -10,24 +386,12 @@
           <w:b/>
         </w:rPr>
       </w:pPr>
-      <w:r>
-        <w:rPr>
-          <w:b/>
-        </w:rPr>
-        <w:t>Metaphor/Architecture Specification Template</w:t>
-      </w:r>
-      <w:r>
-        <w:rPr>
-          <w:b/>
-        </w:rPr>
-        <w:t xml:space="preserve"> </w:t>
-      </w:r>
     </w:p>
     <w:tbl>
       <w:tblPr>
         <w:tblW w:w="8928" w:type="dxa"/>
         <w:tblLayout w:type="fixed"/>
-        <w:tblLook w:val="0000" w:firstRow="0" w:lastRow="0" w:firstColumn="0" w:lastColumn="0" w:noHBand="0" w:noVBand="0"/>
+        <w:tblLook w:val="0000"/>
       </w:tblPr>
       <w:tblGrid>
         <w:gridCol w:w="1008"/>
@@ -121,7 +485,14 @@
                 <w:sz w:val="20"/>
                 <w:szCs w:val="20"/>
               </w:rPr>
-              <w:t>24/04</w:t>
+              <w:t>27</w:t>
+            </w:r>
+            <w:r>
+              <w:rPr>
+                <w:sz w:val="20"/>
+                <w:szCs w:val="20"/>
+              </w:rPr>
+              <w:t>/04</w:t>
             </w:r>
             <w:r>
               <w:rPr>
@@ -436,7 +807,7 @@
       <w:tblPr>
         <w:tblW w:w="8928" w:type="dxa"/>
         <w:tblLayout w:type="fixed"/>
-        <w:tblLook w:val="0000" w:firstRow="0" w:lastRow="0" w:firstColumn="0" w:lastColumn="0" w:noHBand="0" w:noVBand="0"/>
+        <w:tblLook w:val="0000"/>
       </w:tblPr>
       <w:tblGrid>
         <w:gridCol w:w="1584"/>
@@ -608,7 +979,23 @@
                 <w:sz w:val="20"/>
                 <w:szCs w:val="20"/>
               </w:rPr>
-              <w:t xml:space="preserve"> para </w:t>
+              <w:t xml:space="preserve"> </w:t>
+            </w:r>
+            <w:proofErr w:type="spellStart"/>
+            <w:r>
+              <w:rPr>
+                <w:sz w:val="20"/>
+                <w:szCs w:val="20"/>
+              </w:rPr>
+              <w:t>para</w:t>
+            </w:r>
+            <w:proofErr w:type="spellEnd"/>
+            <w:r>
+              <w:rPr>
+                <w:sz w:val="20"/>
+                <w:szCs w:val="20"/>
+              </w:rPr>
+              <w:t xml:space="preserve"> </w:t>
             </w:r>
             <w:proofErr w:type="spellStart"/>
             <w:r>
@@ -723,7 +1110,23 @@
                 <w:sz w:val="20"/>
                 <w:szCs w:val="20"/>
               </w:rPr>
-              <w:t xml:space="preserve"> para </w:t>
+              <w:t xml:space="preserve"> </w:t>
+            </w:r>
+            <w:proofErr w:type="spellStart"/>
+            <w:r>
+              <w:rPr>
+                <w:sz w:val="20"/>
+                <w:szCs w:val="20"/>
+              </w:rPr>
+              <w:t>para</w:t>
+            </w:r>
+            <w:proofErr w:type="spellEnd"/>
+            <w:r>
+              <w:rPr>
+                <w:sz w:val="20"/>
+                <w:szCs w:val="20"/>
+              </w:rPr>
+              <w:t xml:space="preserve"> </w:t>
             </w:r>
             <w:proofErr w:type="spellStart"/>
             <w:r>
@@ -948,10 +1351,10 @@
                     </pic:cNvPicPr>
                   </pic:nvPicPr>
                   <pic:blipFill>
-                    <a:blip r:embed="rId5">
+                    <a:blip r:embed="rId4" cstate="print">
                       <a:extLst>
                         <a:ext uri="{28A0092B-C50C-407E-A947-70E740481C1C}">
-                          <a14:useLocalDpi xmlns:a14="http://schemas.microsoft.com/office/drawing/2010/main" val="0"/>
+                          <a14:useLocalDpi xmlns:a14="http://schemas.microsoft.com/office/drawing/2010/main" xmlns:wps="http://schemas.microsoft.com/office/word/2010/wordprocessingShape" xmlns:wpi="http://schemas.microsoft.com/office/word/2010/wordprocessingInk" xmlns:wpg="http://schemas.microsoft.com/office/word/2010/wordprocessingGroup" xmlns:w14="http://schemas.microsoft.com/office/word/2010/wordml" xmlns:w="http://schemas.openxmlformats.org/wordprocessingml/2006/main" xmlns:w10="urn:schemas-microsoft-com:office:word" xmlns:wp14="http://schemas.microsoft.com/office/word/2010/wordprocessingDrawing" xmlns:v="urn:schemas-microsoft-com:vml" xmlns:o="urn:schemas-microsoft-com:office:office" xmlns:mc="http://schemas.openxmlformats.org/markup-compatibility/2006" xmlns:wpc="http://schemas.microsoft.com/office/word/2010/wordprocessingCanvas" xmlns="" val="0"/>
                         </a:ext>
                       </a:extLst>
                     </a:blip>
@@ -1068,7 +1471,15 @@
       </w:r>
       <w:proofErr w:type="spellEnd"/>
       <w:r>
-        <w:t xml:space="preserve"> para el </w:t>
+        <w:t xml:space="preserve"> </w:t>
+      </w:r>
+      <w:proofErr w:type="spellStart"/>
+      <w:r>
+        <w:t>para</w:t>
+      </w:r>
+      <w:proofErr w:type="spellEnd"/>
+      <w:r>
+        <w:t xml:space="preserve"> el </w:t>
       </w:r>
       <w:proofErr w:type="spellStart"/>
       <w:r>
@@ -1273,7 +1684,15 @@
       <w:proofErr w:type="spellEnd"/>
       <w:proofErr w:type="gramEnd"/>
       <w:r>
-        <w:t xml:space="preserve"> para </w:t>
+        <w:t xml:space="preserve"> </w:t>
+      </w:r>
+      <w:proofErr w:type="spellStart"/>
+      <w:r>
+        <w:t>para</w:t>
+      </w:r>
+      <w:proofErr w:type="spellEnd"/>
+      <w:r>
+        <w:t xml:space="preserve"> </w:t>
       </w:r>
       <w:proofErr w:type="spellStart"/>
       <w:r>
@@ -1317,6 +1736,7 @@
       </w:r>
       <w:proofErr w:type="spellStart"/>
       <w:r>
+        <w:lastRenderedPageBreak/>
         <w:t>objetivo</w:t>
       </w:r>
       <w:proofErr w:type="spellEnd"/>
@@ -1543,7 +1963,7 @@
 </file>
 
 <file path=word/styles.xml><?xml version="1.0" encoding="utf-8"?>
-<w:styles xmlns:mc="http://schemas.openxmlformats.org/markup-compatibility/2006" xmlns:r="http://schemas.openxmlformats.org/officeDocument/2006/relationships" xmlns:w="http://schemas.openxmlformats.org/wordprocessingml/2006/main" xmlns:w14="http://schemas.microsoft.com/office/word/2010/wordml" mc:Ignorable="w14">
+<w:styles xmlns:r="http://schemas.openxmlformats.org/officeDocument/2006/relationships" xmlns:w="http://schemas.openxmlformats.org/wordprocessingml/2006/main">
   <w:docDefaults>
     <w:rPrDefault>
       <w:rPr>
@@ -1723,6 +2143,7 @@
     <w:uiPriority w:val="99"/>
     <w:semiHidden/>
     <w:unhideWhenUsed/>
+    <w:qFormat/>
     <w:tblPr>
       <w:tblInd w:w="0" w:type="dxa"/>
       <w:tblCellMar>
@@ -1781,6 +2202,109 @@
       <w:szCs w:val="16"/>
       <w:lang w:val="en-US"/>
     </w:rPr>
+  </w:style>
+  <w:style w:type="table" w:styleId="Sombreadoclaro-nfasis5">
+    <w:name w:val="Light Shading Accent 5"/>
+    <w:basedOn w:val="Tablanormal"/>
+    <w:uiPriority w:val="60"/>
+    <w:rsid w:val="007F172E"/>
+    <w:pPr>
+      <w:spacing w:after="0" w:line="240" w:lineRule="auto"/>
+    </w:pPr>
+    <w:rPr>
+      <w:color w:val="31849B" w:themeColor="accent5" w:themeShade="BF"/>
+    </w:rPr>
+    <w:tblPr>
+      <w:tblStyleRowBandSize w:val="1"/>
+      <w:tblStyleColBandSize w:val="1"/>
+      <w:tblInd w:w="0" w:type="dxa"/>
+      <w:tblBorders>
+        <w:top w:val="single" w:sz="8" w:space="0" w:color="4BACC6" w:themeColor="accent5"/>
+        <w:bottom w:val="single" w:sz="8" w:space="0" w:color="4BACC6" w:themeColor="accent5"/>
+      </w:tblBorders>
+      <w:tblCellMar>
+        <w:top w:w="0" w:type="dxa"/>
+        <w:left w:w="108" w:type="dxa"/>
+        <w:bottom w:w="0" w:type="dxa"/>
+        <w:right w:w="108" w:type="dxa"/>
+      </w:tblCellMar>
+    </w:tblPr>
+    <w:tblStylePr w:type="firstRow">
+      <w:pPr>
+        <w:spacing w:before="0" w:after="0" w:line="240" w:lineRule="auto"/>
+      </w:pPr>
+      <w:rPr>
+        <w:b/>
+        <w:bCs/>
+      </w:rPr>
+      <w:tblPr/>
+      <w:tcPr>
+        <w:tcBorders>
+          <w:top w:val="single" w:sz="8" w:space="0" w:color="4BACC6" w:themeColor="accent5"/>
+          <w:left w:val="nil"/>
+          <w:bottom w:val="single" w:sz="8" w:space="0" w:color="4BACC6" w:themeColor="accent5"/>
+          <w:right w:val="nil"/>
+          <w:insideH w:val="nil"/>
+          <w:insideV w:val="nil"/>
+        </w:tcBorders>
+      </w:tcPr>
+    </w:tblStylePr>
+    <w:tblStylePr w:type="lastRow">
+      <w:pPr>
+        <w:spacing w:before="0" w:after="0" w:line="240" w:lineRule="auto"/>
+      </w:pPr>
+      <w:rPr>
+        <w:b/>
+        <w:bCs/>
+      </w:rPr>
+      <w:tblPr/>
+      <w:tcPr>
+        <w:tcBorders>
+          <w:top w:val="single" w:sz="8" w:space="0" w:color="4BACC6" w:themeColor="accent5"/>
+          <w:left w:val="nil"/>
+          <w:bottom w:val="single" w:sz="8" w:space="0" w:color="4BACC6" w:themeColor="accent5"/>
+          <w:right w:val="nil"/>
+          <w:insideH w:val="nil"/>
+          <w:insideV w:val="nil"/>
+        </w:tcBorders>
+      </w:tcPr>
+    </w:tblStylePr>
+    <w:tblStylePr w:type="firstCol">
+      <w:rPr>
+        <w:b/>
+        <w:bCs/>
+      </w:rPr>
+    </w:tblStylePr>
+    <w:tblStylePr w:type="lastCol">
+      <w:rPr>
+        <w:b/>
+        <w:bCs/>
+      </w:rPr>
+    </w:tblStylePr>
+    <w:tblStylePr w:type="band1Vert">
+      <w:tblPr/>
+      <w:tcPr>
+        <w:tcBorders>
+          <w:left w:val="nil"/>
+          <w:right w:val="nil"/>
+          <w:insideH w:val="nil"/>
+          <w:insideV w:val="nil"/>
+        </w:tcBorders>
+        <w:shd w:val="clear" w:color="auto" w:fill="D2EAF1" w:themeFill="accent5" w:themeFillTint="3F"/>
+      </w:tcPr>
+    </w:tblStylePr>
+    <w:tblStylePr w:type="band1Horz">
+      <w:tblPr/>
+      <w:tcPr>
+        <w:tcBorders>
+          <w:left w:val="nil"/>
+          <w:right w:val="nil"/>
+          <w:insideH w:val="nil"/>
+          <w:insideV w:val="nil"/>
+        </w:tcBorders>
+        <w:shd w:val="clear" w:color="auto" w:fill="D2EAF1" w:themeFill="accent5" w:themeFillTint="3F"/>
+      </w:tcPr>
+    </w:tblStylePr>
   </w:style>
 </w:styles>
 </file>

</xml_diff>